<commit_message>
Try to fix statement on pt 9
</commit_message>
<xml_diff>
--- a/docx/К заседанию/26 Решение диссертационного совета УрФУ050924.docx
+++ b/docx/К заседанию/26 Решение диссертационного совета УрФУ050924.docx
@@ -24,31 +24,7 @@
           <w:szCs w:val="28"/>
           <w:lang w:eastAsia="ru-RU"/>
         </w:rPr>
-        <w:t xml:space="preserve">РЕШЕНИЕ ДИССЕРТАЦИОННОГО СОВЕТА </w:t>
-      </w:r>
-      <w:proofErr w:type="spellStart"/>
-      <w:r>
-        <w:rPr>
-          <w:rFonts w:asciiTheme="majorBidi" w:eastAsia="Times New Roman" w:hAnsiTheme="majorBidi" w:cstheme="majorBidi"/>
-          <w:b/>
-          <w:bCs/>
-          <w:sz w:val="28"/>
-          <w:szCs w:val="28"/>
-          <w:lang w:eastAsia="ru-RU"/>
-        </w:rPr>
-        <w:t>УрФУ</w:t>
-      </w:r>
-      <w:proofErr w:type="spellEnd"/>
-      <w:r>
-        <w:rPr>
-          <w:rFonts w:asciiTheme="majorBidi" w:eastAsia="Times New Roman" w:hAnsiTheme="majorBidi" w:cstheme="majorBidi"/>
-          <w:b/>
-          <w:bCs/>
-          <w:sz w:val="28"/>
-          <w:szCs w:val="28"/>
-          <w:lang w:eastAsia="ru-RU"/>
-        </w:rPr>
-        <w:t xml:space="preserve"> 05.09.24 ПО ДИССЕРТАЦИИ НА СОИСКАНИЕ УЧЕНОЙ СТЕПЕНИ КАНДИДАТА НАУК</w:t>
+        <w:t>РЕШЕНИЕ ДИССЕРТАЦИОННОГО СОВЕТА УрФУ 05.09.24 ПО ДИССЕРТАЦИИ НА СОИСКАНИЕ УЧЕНОЙ СТЕПЕНИ КАНДИДАТА НАУК</w:t>
       </w:r>
     </w:p>
     <w:p>
@@ -131,27 +107,7 @@
           <w:szCs w:val="28"/>
           <w:lang w:eastAsia="ru-RU"/>
         </w:rPr>
-        <w:t xml:space="preserve">» по специальности 05.13.12 – Системы автоматизации проектирования (промышленность) принята к защите диссертационным советом </w:t>
-      </w:r>
-      <w:proofErr w:type="spellStart"/>
-      <w:r>
-        <w:rPr>
-          <w:rFonts w:ascii="Times New Roman" w:eastAsia="Times New Roman" w:hAnsi="Times New Roman" w:cs="Times New Roman"/>
-          <w:sz w:val="28"/>
-          <w:szCs w:val="28"/>
-          <w:lang w:eastAsia="ru-RU"/>
-        </w:rPr>
-        <w:t>УрФУ</w:t>
-      </w:r>
-      <w:proofErr w:type="spellEnd"/>
-      <w:r>
-        <w:rPr>
-          <w:rFonts w:ascii="Times New Roman" w:eastAsia="Times New Roman" w:hAnsi="Times New Roman" w:cs="Times New Roman"/>
-          <w:sz w:val="28"/>
-          <w:szCs w:val="28"/>
-          <w:lang w:eastAsia="ru-RU"/>
-        </w:rPr>
-        <w:t xml:space="preserve"> 05.09.24 «17» января 2022 г. протокол № 1.</w:t>
+        <w:t>» по специальности 05.13.12 – Системы автоматизации проектирования (промышленность) принята к защите диссертационным советом УрФУ 05.09.24 «17» января 2022 г. протокол № 1.</w:t>
       </w:r>
     </w:p>
     <w:p>
@@ -452,27 +408,7 @@
           <w:sz w:val="28"/>
           <w:szCs w:val="28"/>
         </w:rPr>
-        <w:t>доктор технических наук, профессор, Федеральное государственное бюджетное учреждение науки Институт машиноведения имени Э.С. </w:t>
-      </w:r>
-      <w:proofErr w:type="spellStart"/>
-      <w:r>
-        <w:rPr>
-          <w:rFonts w:ascii="Times New Roman" w:eastAsia="Calibri" w:hAnsi="Times New Roman" w:cs="Times New Roman"/>
-          <w:color w:val="000000"/>
-          <w:sz w:val="28"/>
-          <w:szCs w:val="28"/>
-        </w:rPr>
-        <w:t>Горкунова</w:t>
-      </w:r>
-      <w:proofErr w:type="spellEnd"/>
-      <w:r>
-        <w:rPr>
-          <w:rFonts w:ascii="Times New Roman" w:eastAsia="Calibri" w:hAnsi="Times New Roman" w:cs="Times New Roman"/>
-          <w:color w:val="000000"/>
-          <w:sz w:val="28"/>
-          <w:szCs w:val="28"/>
-        </w:rPr>
-        <w:t xml:space="preserve"> Уральского отделения </w:t>
+        <w:t xml:space="preserve">доктор технических наук, профессор, Федеральное государственное бюджетное учреждение науки Институт машиноведения имени Э.С. Горкунова Уральского отделения </w:t>
       </w:r>
       <w:r>
         <w:rPr>
@@ -506,7 +442,6 @@
           <w:szCs w:val="28"/>
         </w:rPr>
       </w:pPr>
-      <w:proofErr w:type="spellStart"/>
       <w:r>
         <w:rPr>
           <w:rFonts w:ascii="Times New Roman" w:eastAsia="Calibri" w:hAnsi="Times New Roman" w:cs="Times New Roman"/>
@@ -516,19 +451,7 @@
           <w:sz w:val="28"/>
           <w:szCs w:val="28"/>
         </w:rPr>
-        <w:t>Ложников</w:t>
-      </w:r>
-      <w:proofErr w:type="spellEnd"/>
-      <w:r>
-        <w:rPr>
-          <w:rFonts w:ascii="Times New Roman" w:eastAsia="Calibri" w:hAnsi="Times New Roman" w:cs="Times New Roman"/>
-          <w:b/>
-          <w:bCs/>
-          <w:color w:val="000000"/>
-          <w:sz w:val="28"/>
-          <w:szCs w:val="28"/>
-        </w:rPr>
-        <w:t xml:space="preserve"> Павел Сергеевич – </w:t>
+        <w:t xml:space="preserve">Ложников Павел Сергеевич – </w:t>
       </w:r>
       <w:r>
         <w:rPr>
@@ -570,27 +493,7 @@
           <w:sz w:val="28"/>
           <w:szCs w:val="28"/>
         </w:rPr>
-        <w:t xml:space="preserve">дали положительные отзывы </w:t>
-      </w:r>
-      <w:proofErr w:type="gramStart"/>
-      <w:r>
-        <w:rPr>
-          <w:rFonts w:ascii="Times New Roman" w:eastAsia="Calibri" w:hAnsi="Times New Roman" w:cs="Times New Roman"/>
-          <w:color w:val="000000"/>
-          <w:sz w:val="28"/>
-          <w:szCs w:val="28"/>
-        </w:rPr>
-        <w:t>на диссертацию</w:t>
-      </w:r>
-      <w:proofErr w:type="gramEnd"/>
-      <w:r>
-        <w:rPr>
-          <w:rFonts w:ascii="Times New Roman" w:eastAsia="Calibri" w:hAnsi="Times New Roman" w:cs="Times New Roman"/>
-          <w:color w:val="000000"/>
-          <w:sz w:val="28"/>
-          <w:szCs w:val="28"/>
-        </w:rPr>
-        <w:t>.</w:t>
+        <w:t>дали положительные отзывы на диссертацию.</w:t>
       </w:r>
     </w:p>
     <w:p>
@@ -626,9 +529,8 @@
           <w:sz w:val="28"/>
           <w:szCs w:val="28"/>
         </w:rPr>
-        <w:t xml:space="preserve"> советом </w:t>
-      </w:r>
-      <w:proofErr w:type="spellStart"/>
+        <w:t xml:space="preserve"> советом УрФУ, включая 8 статей в изданиях, входящих в международные базы цитирования </w:t>
+      </w:r>
       <w:r>
         <w:rPr>
           <w:rFonts w:ascii="Times New Roman" w:eastAsia="Calibri" w:hAnsi="Times New Roman" w:cs="Times New Roman"/>
@@ -636,10 +538,10 @@
           <w:color w:val="000000"/>
           <w:sz w:val="28"/>
           <w:szCs w:val="28"/>
-        </w:rPr>
-        <w:t>УрФУ</w:t>
-      </w:r>
-      <w:proofErr w:type="spellEnd"/>
+          <w:lang w:val="en-US"/>
+        </w:rPr>
+        <w:t>Scopus</w:t>
+      </w:r>
       <w:r>
         <w:rPr>
           <w:rFonts w:ascii="Times New Roman" w:eastAsia="Calibri" w:hAnsi="Times New Roman" w:cs="Times New Roman"/>
@@ -648,7 +550,7 @@
           <w:sz w:val="28"/>
           <w:szCs w:val="28"/>
         </w:rPr>
-        <w:t xml:space="preserve">, включая 8 статей в изданиях, входящих в международные базы цитирования </w:t>
+        <w:t xml:space="preserve"> и </w:t>
       </w:r>
       <w:r>
         <w:rPr>
@@ -659,7 +561,7 @@
           <w:szCs w:val="28"/>
           <w:lang w:val="en-US"/>
         </w:rPr>
-        <w:t>Scopus</w:t>
+        <w:t>Web</w:t>
       </w:r>
       <w:r>
         <w:rPr>
@@ -669,7 +571,7 @@
           <w:sz w:val="28"/>
           <w:szCs w:val="28"/>
         </w:rPr>
-        <w:t xml:space="preserve"> и </w:t>
+        <w:t xml:space="preserve"> </w:t>
       </w:r>
       <w:r>
         <w:rPr>
@@ -680,7 +582,7 @@
           <w:szCs w:val="28"/>
           <w:lang w:val="en-US"/>
         </w:rPr>
-        <w:t>Web</w:t>
+        <w:t>of</w:t>
       </w:r>
       <w:r>
         <w:rPr>
@@ -701,7 +603,7 @@
           <w:szCs w:val="28"/>
           <w:lang w:val="en-US"/>
         </w:rPr>
-        <w:t>of</w:t>
+        <w:t>Science</w:t>
       </w:r>
       <w:r>
         <w:rPr>
@@ -711,72 +613,7 @@
           <w:sz w:val="28"/>
           <w:szCs w:val="28"/>
         </w:rPr>
-        <w:t xml:space="preserve"> </w:t>
-      </w:r>
-      <w:r>
-        <w:rPr>
-          <w:rFonts w:ascii="Times New Roman" w:eastAsia="Calibri" w:hAnsi="Times New Roman" w:cs="Times New Roman"/>
-          <w:bCs/>
-          <w:color w:val="000000"/>
-          <w:sz w:val="28"/>
-          <w:szCs w:val="28"/>
-          <w:lang w:val="en-US"/>
-        </w:rPr>
-        <w:t>Science</w:t>
-      </w:r>
-      <w:r>
-        <w:rPr>
-          <w:rFonts w:ascii="Times New Roman" w:eastAsia="Calibri" w:hAnsi="Times New Roman" w:cs="Times New Roman"/>
-          <w:bCs/>
-          <w:color w:val="000000"/>
-          <w:sz w:val="28"/>
-          <w:szCs w:val="28"/>
-        </w:rPr>
-        <w:t>. Общий объем опубликованных работ по теме диссертации – 7,26 </w:t>
-      </w:r>
-      <w:proofErr w:type="spellStart"/>
-      <w:r>
-        <w:rPr>
-          <w:rFonts w:ascii="Times New Roman" w:eastAsia="Calibri" w:hAnsi="Times New Roman" w:cs="Times New Roman"/>
-          <w:bCs/>
-          <w:color w:val="000000"/>
-          <w:sz w:val="28"/>
-          <w:szCs w:val="28"/>
-        </w:rPr>
-        <w:t>п.л</w:t>
-      </w:r>
-      <w:proofErr w:type="spellEnd"/>
-      <w:r>
-        <w:rPr>
-          <w:rFonts w:ascii="Times New Roman" w:eastAsia="Calibri" w:hAnsi="Times New Roman" w:cs="Times New Roman"/>
-          <w:bCs/>
-          <w:color w:val="000000"/>
-          <w:sz w:val="28"/>
-          <w:szCs w:val="28"/>
-        </w:rPr>
-        <w:t>., авторский вклад – 1,93 </w:t>
-      </w:r>
-      <w:proofErr w:type="spellStart"/>
-      <w:r>
-        <w:rPr>
-          <w:rFonts w:ascii="Times New Roman" w:eastAsia="Calibri" w:hAnsi="Times New Roman" w:cs="Times New Roman"/>
-          <w:bCs/>
-          <w:color w:val="000000"/>
-          <w:sz w:val="28"/>
-          <w:szCs w:val="28"/>
-        </w:rPr>
-        <w:t>п.л</w:t>
-      </w:r>
-      <w:proofErr w:type="spellEnd"/>
-      <w:r>
-        <w:rPr>
-          <w:rFonts w:ascii="Times New Roman" w:eastAsia="Calibri" w:hAnsi="Times New Roman" w:cs="Times New Roman"/>
-          <w:bCs/>
-          <w:color w:val="000000"/>
-          <w:sz w:val="28"/>
-          <w:szCs w:val="28"/>
-        </w:rPr>
-        <w:t>.</w:t>
+        <w:t>. Общий объем опубликованных работ по теме диссертации – 7,26 п.л., авторский вклад – 1,93 п.л.</w:t>
       </w:r>
     </w:p>
     <w:p>
@@ -832,29 +669,7 @@
           <w:szCs w:val="28"/>
         </w:rPr>
         <w:lastRenderedPageBreak/>
-        <w:t xml:space="preserve">статьи, опубликованные в рецензируемых научных журналах и изданиях, определенных ВАК РФ и Аттестационным советом </w:t>
-      </w:r>
-      <w:proofErr w:type="spellStart"/>
-      <w:r>
-        <w:rPr>
-          <w:rFonts w:ascii="Times New Roman" w:eastAsia="Calibri" w:hAnsi="Times New Roman" w:cs="Times New Roman"/>
-          <w:i/>
-          <w:color w:val="000000"/>
-          <w:sz w:val="28"/>
-          <w:szCs w:val="28"/>
-        </w:rPr>
-        <w:t>УрФУ</w:t>
-      </w:r>
-      <w:proofErr w:type="spellEnd"/>
-      <w:r>
-        <w:rPr>
-          <w:rFonts w:ascii="Times New Roman" w:eastAsia="Calibri" w:hAnsi="Times New Roman" w:cs="Times New Roman"/>
-          <w:i/>
-          <w:color w:val="000000"/>
-          <w:sz w:val="28"/>
-          <w:szCs w:val="28"/>
-        </w:rPr>
-        <w:t>:</w:t>
+        <w:t>статьи, опубликованные в рецензируемых научных журналах и изданиях, определенных ВАК РФ и Аттестационным советом УрФУ:</w:t>
       </w:r>
     </w:p>
     <w:p>
@@ -924,7 +739,6 @@
         </w:rPr>
         <w:t> </w:t>
       </w:r>
-      <w:proofErr w:type="spellStart"/>
       <w:r>
         <w:rPr>
           <w:b/>
@@ -936,7 +750,6 @@
         </w:rPr>
         <w:t>Ukolov</w:t>
       </w:r>
-      <w:proofErr w:type="spellEnd"/>
       <w:r>
         <w:rPr>
           <w:iCs/>
@@ -979,27 +792,7 @@
           <w:szCs w:val="28"/>
           <w:lang w:val="en-US"/>
         </w:rPr>
-        <w:t xml:space="preserve">N. </w:t>
-      </w:r>
-      <w:proofErr w:type="spellStart"/>
-      <w:r>
-        <w:rPr>
-          <w:iCs/>
-          <w:color w:val="000000"/>
-          <w:szCs w:val="28"/>
-          <w:lang w:val="en-US"/>
-        </w:rPr>
-        <w:t>Olenev</w:t>
-      </w:r>
-      <w:proofErr w:type="spellEnd"/>
-      <w:r>
-        <w:rPr>
-          <w:iCs/>
-          <w:color w:val="000000"/>
-          <w:szCs w:val="28"/>
-          <w:lang w:val="en-US"/>
-        </w:rPr>
-        <w:t xml:space="preserve"> [</w:t>
+        <w:t>N. Olenev [</w:t>
       </w:r>
       <w:r>
         <w:rPr>
@@ -1018,7 +811,6 @@
         </w:rPr>
         <w:t xml:space="preserve"> </w:t>
       </w:r>
-      <w:proofErr w:type="spellStart"/>
       <w:r>
         <w:rPr>
           <w:iCs/>
@@ -1027,35 +819,14 @@
         </w:rPr>
         <w:t>др</w:t>
       </w:r>
-      <w:proofErr w:type="spellEnd"/>
-      <w:r>
-        <w:rPr>
-          <w:iCs/>
-          <w:color w:val="000000"/>
-          <w:szCs w:val="28"/>
-          <w:lang w:val="en-US"/>
-        </w:rPr>
-        <w:t xml:space="preserve">.]. — Cham, </w:t>
-      </w:r>
-      <w:proofErr w:type="gramStart"/>
-      <w:r>
-        <w:rPr>
-          <w:iCs/>
-          <w:color w:val="000000"/>
-          <w:szCs w:val="28"/>
-          <w:lang w:val="en-US"/>
-        </w:rPr>
-        <w:t>Switzerland :</w:t>
-      </w:r>
-      <w:proofErr w:type="gramEnd"/>
-      <w:r>
-        <w:rPr>
-          <w:iCs/>
-          <w:color w:val="000000"/>
-          <w:szCs w:val="28"/>
-          <w:lang w:val="en-US"/>
-        </w:rPr>
-        <w:t xml:space="preserve"> Springer Nature Switzerland AG, 2021. — </w:t>
+      <w:r>
+        <w:rPr>
+          <w:iCs/>
+          <w:color w:val="000000"/>
+          <w:szCs w:val="28"/>
+          <w:lang w:val="en-US"/>
+        </w:rPr>
+        <w:t xml:space="preserve">.]. — Cham, Switzerland : Springer Nature Switzerland AG, 2021. — </w:t>
       </w:r>
       <w:r>
         <w:rPr>
@@ -1187,67 +958,7 @@
           <w:szCs w:val="28"/>
           <w:lang w:val="en-US"/>
         </w:rPr>
-        <w:t xml:space="preserve">A. Petunin, A. </w:t>
-      </w:r>
-      <w:proofErr w:type="spellStart"/>
-      <w:r>
-        <w:rPr>
-          <w:iCs/>
-          <w:color w:val="000000"/>
-          <w:szCs w:val="28"/>
-          <w:lang w:val="en-US"/>
-        </w:rPr>
-        <w:t>Khalyavka</w:t>
-      </w:r>
-      <w:proofErr w:type="spellEnd"/>
-      <w:r>
-        <w:rPr>
-          <w:iCs/>
-          <w:color w:val="000000"/>
-          <w:szCs w:val="28"/>
-          <w:lang w:val="en-US"/>
-        </w:rPr>
-        <w:t xml:space="preserve">, M. Khachay, A. </w:t>
-      </w:r>
-      <w:proofErr w:type="spellStart"/>
-      <w:r>
-        <w:rPr>
-          <w:iCs/>
-          <w:color w:val="000000"/>
-          <w:szCs w:val="28"/>
-          <w:lang w:val="en-US"/>
-        </w:rPr>
-        <w:t>Kudriavtsev</w:t>
-      </w:r>
-      <w:proofErr w:type="spellEnd"/>
-      <w:r>
-        <w:rPr>
-          <w:iCs/>
-          <w:color w:val="000000"/>
-          <w:szCs w:val="28"/>
-          <w:lang w:val="en-US"/>
-        </w:rPr>
-        <w:t xml:space="preserve">, P. </w:t>
-      </w:r>
-      <w:proofErr w:type="spellStart"/>
-      <w:r>
-        <w:rPr>
-          <w:iCs/>
-          <w:color w:val="000000"/>
-          <w:szCs w:val="28"/>
-          <w:lang w:val="en-US"/>
-        </w:rPr>
-        <w:t>Chentsov</w:t>
-      </w:r>
-      <w:proofErr w:type="spellEnd"/>
-      <w:r>
-        <w:rPr>
-          <w:iCs/>
-          <w:color w:val="000000"/>
-          <w:szCs w:val="28"/>
-          <w:lang w:val="en-US"/>
-        </w:rPr>
-        <w:t>, E.</w:t>
+        <w:t>A. Petunin, A. Khalyavka, M. Khachay, A. Kudriavtsev, P. Chentsov, E.</w:t>
       </w:r>
       <w:r>
         <w:rPr>
@@ -1258,25 +969,14 @@
         </w:rPr>
         <w:t> </w:t>
       </w:r>
-      <w:proofErr w:type="spellStart"/>
-      <w:r>
-        <w:rPr>
-          <w:iCs/>
-          <w:color w:val="000000"/>
-          <w:szCs w:val="28"/>
-          <w:lang w:val="en-US"/>
-        </w:rPr>
-        <w:t>Polishchuk</w:t>
-      </w:r>
-      <w:proofErr w:type="spellEnd"/>
-      <w:r>
-        <w:rPr>
-          <w:iCs/>
-          <w:color w:val="000000"/>
-          <w:szCs w:val="28"/>
-          <w:lang w:val="en-US"/>
-        </w:rPr>
-        <w:t xml:space="preserve">, </w:t>
+      <w:r>
+        <w:rPr>
+          <w:iCs/>
+          <w:color w:val="000000"/>
+          <w:szCs w:val="28"/>
+          <w:lang w:val="en-US"/>
+        </w:rPr>
+        <w:t xml:space="preserve">Polishchuk, </w:t>
       </w:r>
       <w:r>
         <w:rPr>
@@ -1287,21 +987,8 @@
           <w:szCs w:val="28"/>
           <w:lang w:val="en-US"/>
         </w:rPr>
-        <w:t xml:space="preserve">S. </w:t>
-      </w:r>
-      <w:proofErr w:type="spellStart"/>
-      <w:r>
-        <w:rPr>
-          <w:b/>
-          <w:bCs/>
-          <w:iCs/>
-          <w:color w:val="000000"/>
-          <w:szCs w:val="28"/>
-          <w:lang w:val="en-US"/>
-        </w:rPr>
-        <w:t>Ukolov</w:t>
-      </w:r>
-      <w:proofErr w:type="spellEnd"/>
+        <w:t>S. Ukolov</w:t>
+      </w:r>
       <w:r>
         <w:rPr>
           <w:iCs/>
@@ -1327,27 +1014,7 @@
           <w:szCs w:val="28"/>
           <w:lang w:val="en-US"/>
         </w:rPr>
-        <w:t xml:space="preserve">and Challenges, 2021, Proceedings. — Berlin, </w:t>
-      </w:r>
-      <w:proofErr w:type="gramStart"/>
-      <w:r>
-        <w:rPr>
-          <w:iCs/>
-          <w:color w:val="000000"/>
-          <w:szCs w:val="28"/>
-          <w:lang w:val="en-US"/>
-        </w:rPr>
-        <w:t>Germany :</w:t>
-      </w:r>
-      <w:proofErr w:type="gramEnd"/>
-      <w:r>
-        <w:rPr>
-          <w:iCs/>
-          <w:color w:val="000000"/>
-          <w:szCs w:val="28"/>
-          <w:lang w:val="en-US"/>
-        </w:rPr>
-        <w:t xml:space="preserve"> Springer, 2021. —</w:t>
+        <w:t>and Challenges, 2021, Proceedings. — Berlin, Germany : Springer, 2021. —</w:t>
       </w:r>
       <w:r>
         <w:rPr>
@@ -1489,25 +1156,14 @@
         </w:rPr>
         <w:t> </w:t>
       </w:r>
-      <w:proofErr w:type="spellStart"/>
-      <w:r>
-        <w:rPr>
-          <w:iCs/>
-          <w:color w:val="000000"/>
-          <w:szCs w:val="28"/>
-          <w:lang w:val="en-US"/>
-        </w:rPr>
-        <w:t>Polishchuk</w:t>
-      </w:r>
-      <w:proofErr w:type="spellEnd"/>
-      <w:r>
-        <w:rPr>
-          <w:iCs/>
-          <w:color w:val="000000"/>
-          <w:szCs w:val="28"/>
-          <w:lang w:val="en-US"/>
-        </w:rPr>
-        <w:t>,</w:t>
+      <w:r>
+        <w:rPr>
+          <w:iCs/>
+          <w:color w:val="000000"/>
+          <w:szCs w:val="28"/>
+          <w:lang w:val="en-US"/>
+        </w:rPr>
+        <w:t>Polishchuk,</w:t>
       </w:r>
       <w:r>
         <w:rPr>
@@ -1527,41 +1183,17 @@
           <w:szCs w:val="28"/>
           <w:lang w:val="en-US"/>
         </w:rPr>
-        <w:t xml:space="preserve">S. </w:t>
-      </w:r>
-      <w:proofErr w:type="spellStart"/>
-      <w:r>
-        <w:rPr>
-          <w:b/>
-          <w:bCs/>
-          <w:iCs/>
-          <w:color w:val="000000"/>
-          <w:szCs w:val="28"/>
-          <w:lang w:val="en-US"/>
-        </w:rPr>
-        <w:t>Ukolov</w:t>
-      </w:r>
-      <w:proofErr w:type="spellEnd"/>
-      <w:r>
-        <w:rPr>
-          <w:iCs/>
-          <w:color w:val="000000"/>
-          <w:szCs w:val="28"/>
-          <w:lang w:val="en-US"/>
-        </w:rPr>
-        <w:t xml:space="preserve"> // Advances in Optimization and Applications. — Cham, </w:t>
-      </w:r>
-      <w:proofErr w:type="gramStart"/>
-      <w:r>
-        <w:rPr>
-          <w:iCs/>
-          <w:color w:val="000000"/>
-          <w:szCs w:val="28"/>
-          <w:lang w:val="en-US"/>
-        </w:rPr>
-        <w:t>Switzerland :</w:t>
-      </w:r>
-      <w:proofErr w:type="gramEnd"/>
+        <w:t>S. Ukolov</w:t>
+      </w:r>
+      <w:r>
+        <w:rPr>
+          <w:iCs/>
+          <w:color w:val="000000"/>
+          <w:szCs w:val="28"/>
+          <w:lang w:val="en-US"/>
+        </w:rPr>
+        <w:t xml:space="preserve"> // Advances in Optimization and Applications. — Cham, Switzerland :</w:t>
+      </w:r>
       <w:r>
         <w:rPr>
           <w:iCs/>
@@ -1672,25 +1304,7 @@
           <w:color w:val="000000"/>
           <w:szCs w:val="28"/>
         </w:rPr>
-        <w:t>(</w:t>
-      </w:r>
-      <w:proofErr w:type="spellStart"/>
-      <w:r>
-        <w:rPr>
-          <w:iCs/>
-          <w:color w:val="000000"/>
-          <w:szCs w:val="28"/>
-        </w:rPr>
-        <w:t>Scopus</w:t>
-      </w:r>
-      <w:proofErr w:type="spellEnd"/>
-      <w:r>
-        <w:rPr>
-          <w:iCs/>
-          <w:color w:val="000000"/>
-          <w:szCs w:val="28"/>
-        </w:rPr>
-        <w:t>).</w:t>
+        <w:t>(Scopus).</w:t>
       </w:r>
     </w:p>
     <w:p>
@@ -1986,27 +1600,7 @@
           <w:szCs w:val="28"/>
           <w:lang w:val="en-US"/>
         </w:rPr>
-        <w:t xml:space="preserve">CAM systems for CNC sheet cutting machines / A. A. Petunin, P. A. </w:t>
-      </w:r>
-      <w:proofErr w:type="spellStart"/>
-      <w:r>
-        <w:rPr>
-          <w:iCs/>
-          <w:color w:val="000000"/>
-          <w:szCs w:val="28"/>
-          <w:lang w:val="en-US"/>
-        </w:rPr>
-        <w:t>Chentsov</w:t>
-      </w:r>
-      <w:proofErr w:type="spellEnd"/>
-      <w:r>
-        <w:rPr>
-          <w:iCs/>
-          <w:color w:val="000000"/>
-          <w:szCs w:val="28"/>
-          <w:lang w:val="en-US"/>
-        </w:rPr>
-        <w:t>,</w:t>
+        <w:t>CAM systems for CNC sheet cutting machines / A. A. Petunin, P. A. Chentsov,</w:t>
       </w:r>
       <w:r>
         <w:rPr>
@@ -2024,27 +1618,7 @@
           <w:szCs w:val="28"/>
           <w:lang w:val="en-US"/>
         </w:rPr>
-        <w:t xml:space="preserve">E. G. </w:t>
-      </w:r>
-      <w:proofErr w:type="spellStart"/>
-      <w:r>
-        <w:rPr>
-          <w:iCs/>
-          <w:color w:val="000000"/>
-          <w:szCs w:val="28"/>
-          <w:lang w:val="en-US"/>
-        </w:rPr>
-        <w:t>Polishchuk</w:t>
-      </w:r>
-      <w:proofErr w:type="spellEnd"/>
-      <w:r>
-        <w:rPr>
-          <w:iCs/>
-          <w:color w:val="000000"/>
-          <w:szCs w:val="28"/>
-          <w:lang w:val="en-US"/>
-        </w:rPr>
-        <w:t xml:space="preserve">, </w:t>
+        <w:t xml:space="preserve">E. G. Polishchuk, </w:t>
       </w:r>
       <w:r>
         <w:rPr>
@@ -2055,49 +1629,16 @@
           <w:szCs w:val="28"/>
           <w:lang w:val="en-US"/>
         </w:rPr>
-        <w:t xml:space="preserve">S. S. </w:t>
-      </w:r>
-      <w:proofErr w:type="spellStart"/>
-      <w:r>
-        <w:rPr>
-          <w:b/>
-          <w:bCs/>
-          <w:iCs/>
-          <w:color w:val="000000"/>
-          <w:szCs w:val="28"/>
-          <w:lang w:val="en-US"/>
-        </w:rPr>
-        <w:t>Ukolov</w:t>
-      </w:r>
-      <w:proofErr w:type="spellEnd"/>
-      <w:r>
-        <w:rPr>
-          <w:iCs/>
-          <w:color w:val="000000"/>
-          <w:szCs w:val="28"/>
-          <w:lang w:val="en-US"/>
-        </w:rPr>
-        <w:t xml:space="preserve">, V. V. </w:t>
-      </w:r>
-      <w:proofErr w:type="spellStart"/>
-      <w:r>
-        <w:rPr>
-          <w:iCs/>
-          <w:color w:val="000000"/>
-          <w:szCs w:val="28"/>
-          <w:lang w:val="en-US"/>
-        </w:rPr>
-        <w:t>Martynov</w:t>
-      </w:r>
-      <w:proofErr w:type="spellEnd"/>
-      <w:r>
-        <w:rPr>
-          <w:iCs/>
-          <w:color w:val="000000"/>
-          <w:szCs w:val="28"/>
-          <w:lang w:val="en-US"/>
-        </w:rPr>
-        <w:t xml:space="preserve"> // Proceedings of the X All-Russian Conference «Actual Problems of Applied Mathematics and Mechanics»</w:t>
+        <w:t>S. S. Ukolov</w:t>
+      </w:r>
+      <w:r>
+        <w:rPr>
+          <w:iCs/>
+          <w:color w:val="000000"/>
+          <w:szCs w:val="28"/>
+          <w:lang w:val="en-US"/>
+        </w:rPr>
+        <w:t>, V. V. Martynov // Proceedings of the X All-Russian Conference «Actual Problems of Applied Mathematics and Mechanics»</w:t>
       </w:r>
       <w:r>
         <w:rPr>
@@ -2126,45 +1667,14 @@
         </w:rPr>
         <w:t xml:space="preserve"> </w:t>
       </w:r>
-      <w:proofErr w:type="spellStart"/>
-      <w:r>
-        <w:rPr>
-          <w:iCs/>
-          <w:color w:val="000000"/>
-          <w:szCs w:val="28"/>
-          <w:lang w:val="en-US"/>
-        </w:rPr>
-        <w:t>Sidorov</w:t>
-      </w:r>
-      <w:proofErr w:type="spellEnd"/>
-      <w:r>
-        <w:rPr>
-          <w:iCs/>
-          <w:color w:val="000000"/>
-          <w:szCs w:val="28"/>
-          <w:lang w:val="en-US"/>
-        </w:rPr>
-        <w:t xml:space="preserve"> and 100th Anniversary of </w:t>
-      </w:r>
-      <w:proofErr w:type="spellStart"/>
-      <w:r>
-        <w:rPr>
-          <w:iCs/>
-          <w:color w:val="000000"/>
-          <w:szCs w:val="28"/>
-          <w:lang w:val="en-US"/>
-        </w:rPr>
-        <w:t>UrFU</w:t>
-      </w:r>
-      <w:proofErr w:type="spellEnd"/>
-      <w:r>
-        <w:rPr>
-          <w:iCs/>
-          <w:color w:val="000000"/>
-          <w:szCs w:val="28"/>
-          <w:lang w:val="en-US"/>
-        </w:rPr>
-        <w:t>: AFSID-2020. — American Institute of</w:t>
+      <w:r>
+        <w:rPr>
+          <w:iCs/>
+          <w:color w:val="000000"/>
+          <w:szCs w:val="28"/>
+          <w:lang w:val="en-US"/>
+        </w:rPr>
+        <w:t>Sidorov and 100th Anniversary of UrFU: AFSID-2020. — American Institute of</w:t>
       </w:r>
       <w:r>
         <w:rPr>
@@ -2296,27 +1806,7 @@
           <w:szCs w:val="28"/>
           <w:lang w:val="en-US"/>
         </w:rPr>
-        <w:t xml:space="preserve">Petunin A. A. The </w:t>
-      </w:r>
-      <w:proofErr w:type="spellStart"/>
-      <w:r>
-        <w:rPr>
-          <w:iCs/>
-          <w:color w:val="000000"/>
-          <w:szCs w:val="28"/>
-          <w:lang w:val="en-US"/>
-        </w:rPr>
-        <w:t>termal</w:t>
-      </w:r>
-      <w:proofErr w:type="spellEnd"/>
-      <w:r>
-        <w:rPr>
-          <w:iCs/>
-          <w:color w:val="000000"/>
-          <w:szCs w:val="28"/>
-          <w:lang w:val="en-US"/>
-        </w:rPr>
-        <w:t xml:space="preserve"> deformation reducing in sheet metal at manufacturing</w:t>
+        <w:t>Petunin A. A. The termal deformation reducing in sheet metal at manufacturing</w:t>
       </w:r>
       <w:r>
         <w:rPr>
@@ -2334,27 +1824,7 @@
           <w:szCs w:val="28"/>
           <w:lang w:val="en-US"/>
         </w:rPr>
-        <w:t xml:space="preserve">parts by CNC cutting machines / A. A. Petunin, E. G. </w:t>
-      </w:r>
-      <w:proofErr w:type="spellStart"/>
-      <w:r>
-        <w:rPr>
-          <w:iCs/>
-          <w:color w:val="000000"/>
-          <w:szCs w:val="28"/>
-          <w:lang w:val="en-US"/>
-        </w:rPr>
-        <w:t>Polyshuk</w:t>
-      </w:r>
-      <w:proofErr w:type="spellEnd"/>
-      <w:r>
-        <w:rPr>
-          <w:iCs/>
-          <w:color w:val="000000"/>
-          <w:szCs w:val="28"/>
-          <w:lang w:val="en-US"/>
-        </w:rPr>
-        <w:t>, P.</w:t>
+        <w:t>parts by CNC cutting machines / A. A. Petunin, E. G. Polyshuk, P.</w:t>
       </w:r>
       <w:r>
         <w:rPr>
@@ -2383,25 +1853,14 @@
         </w:rPr>
         <w:t> </w:t>
       </w:r>
-      <w:proofErr w:type="spellStart"/>
-      <w:r>
-        <w:rPr>
-          <w:iCs/>
-          <w:color w:val="000000"/>
-          <w:szCs w:val="28"/>
-          <w:lang w:val="en-US"/>
-        </w:rPr>
-        <w:t>Chentsov</w:t>
-      </w:r>
-      <w:proofErr w:type="spellEnd"/>
-      <w:r>
-        <w:rPr>
-          <w:iCs/>
-          <w:color w:val="000000"/>
-          <w:szCs w:val="28"/>
-          <w:lang w:val="en-US"/>
-        </w:rPr>
-        <w:t>,</w:t>
+      <w:r>
+        <w:rPr>
+          <w:iCs/>
+          <w:color w:val="000000"/>
+          <w:szCs w:val="28"/>
+          <w:lang w:val="en-US"/>
+        </w:rPr>
+        <w:t>Chentsov,</w:t>
       </w:r>
       <w:r>
         <w:rPr>
@@ -2456,7 +1915,6 @@
         </w:rPr>
         <w:t> </w:t>
       </w:r>
-      <w:proofErr w:type="spellStart"/>
       <w:r>
         <w:rPr>
           <w:b/>
@@ -2468,35 +1926,14 @@
         </w:rPr>
         <w:t>Ukolov</w:t>
       </w:r>
-      <w:proofErr w:type="spellEnd"/>
-      <w:r>
-        <w:rPr>
-          <w:iCs/>
-          <w:color w:val="000000"/>
-          <w:szCs w:val="28"/>
-          <w:lang w:val="en-US"/>
-        </w:rPr>
-        <w:t xml:space="preserve">, V. I. </w:t>
-      </w:r>
-      <w:proofErr w:type="spellStart"/>
-      <w:r>
-        <w:rPr>
-          <w:iCs/>
-          <w:color w:val="000000"/>
-          <w:szCs w:val="28"/>
-          <w:lang w:val="en-US"/>
-        </w:rPr>
-        <w:t>Krotov</w:t>
-      </w:r>
-      <w:proofErr w:type="spellEnd"/>
-      <w:r>
-        <w:rPr>
-          <w:iCs/>
-          <w:color w:val="000000"/>
-          <w:szCs w:val="28"/>
-          <w:lang w:val="en-US"/>
-        </w:rPr>
-        <w:t xml:space="preserve"> // IOP Publishing. — 2020. — </w:t>
+      <w:r>
+        <w:rPr>
+          <w:iCs/>
+          <w:color w:val="000000"/>
+          <w:szCs w:val="28"/>
+          <w:lang w:val="en-US"/>
+        </w:rPr>
+        <w:t xml:space="preserve">, V. I. Krotov // IOP Publishing. — 2020. — </w:t>
       </w:r>
       <w:r>
         <w:rPr>
@@ -2618,27 +2055,7 @@
           <w:szCs w:val="28"/>
           <w:lang w:val="en-US"/>
         </w:rPr>
-        <w:t>.) (</w:t>
-      </w:r>
-      <w:proofErr w:type="spellStart"/>
-      <w:r>
-        <w:rPr>
-          <w:iCs/>
-          <w:color w:val="000000"/>
-          <w:szCs w:val="28"/>
-          <w:lang w:val="en-US"/>
-        </w:rPr>
-        <w:t>WoS</w:t>
-      </w:r>
-      <w:proofErr w:type="spellEnd"/>
-      <w:r>
-        <w:rPr>
-          <w:iCs/>
-          <w:color w:val="000000"/>
-          <w:szCs w:val="28"/>
-          <w:lang w:val="en-US"/>
-        </w:rPr>
-        <w:t>, Scopus).</w:t>
+        <w:t>.) (WoS, Scopus).</w:t>
       </w:r>
     </w:p>
     <w:p>
@@ -2685,27 +2102,7 @@
           <w:szCs w:val="28"/>
           <w:lang w:val="en-US"/>
         </w:rPr>
-        <w:t xml:space="preserve">A. A. Petunin, E. G. </w:t>
-      </w:r>
-      <w:proofErr w:type="spellStart"/>
-      <w:r>
-        <w:rPr>
-          <w:iCs/>
-          <w:color w:val="000000"/>
-          <w:szCs w:val="28"/>
-          <w:lang w:val="en-US"/>
-        </w:rPr>
-        <w:t>Polishchuk</w:t>
-      </w:r>
-      <w:proofErr w:type="spellEnd"/>
-      <w:r>
-        <w:rPr>
-          <w:iCs/>
-          <w:color w:val="000000"/>
-          <w:szCs w:val="28"/>
-          <w:lang w:val="en-US"/>
-        </w:rPr>
-        <w:t xml:space="preserve">, </w:t>
+        <w:t xml:space="preserve">A. A. Petunin, E. G. Polishchuk, </w:t>
       </w:r>
       <w:r>
         <w:rPr>
@@ -2716,49 +2113,16 @@
           <w:szCs w:val="28"/>
           <w:lang w:val="en-US"/>
         </w:rPr>
-        <w:t xml:space="preserve">S. S. </w:t>
-      </w:r>
-      <w:proofErr w:type="spellStart"/>
-      <w:r>
-        <w:rPr>
-          <w:b/>
-          <w:bCs/>
-          <w:iCs/>
-          <w:color w:val="000000"/>
-          <w:szCs w:val="28"/>
-          <w:lang w:val="en-US"/>
-        </w:rPr>
-        <w:t>Ukolov</w:t>
-      </w:r>
-      <w:proofErr w:type="spellEnd"/>
-      <w:r>
-        <w:rPr>
-          <w:iCs/>
-          <w:color w:val="000000"/>
-          <w:szCs w:val="28"/>
-          <w:lang w:val="en-US"/>
-        </w:rPr>
-        <w:t xml:space="preserve"> // IFAC-</w:t>
-      </w:r>
-      <w:proofErr w:type="spellStart"/>
-      <w:r>
-        <w:rPr>
-          <w:iCs/>
-          <w:color w:val="000000"/>
-          <w:szCs w:val="28"/>
-          <w:lang w:val="en-US"/>
-        </w:rPr>
-        <w:t>PapersOnLine</w:t>
-      </w:r>
-      <w:proofErr w:type="spellEnd"/>
-      <w:r>
-        <w:rPr>
-          <w:iCs/>
-          <w:color w:val="000000"/>
-          <w:szCs w:val="28"/>
-          <w:lang w:val="en-US"/>
-        </w:rPr>
-        <w:t>. — 2019. —</w:t>
+        <w:t>S. S. Ukolov</w:t>
+      </w:r>
+      <w:r>
+        <w:rPr>
+          <w:iCs/>
+          <w:color w:val="000000"/>
+          <w:szCs w:val="28"/>
+          <w:lang w:val="en-US"/>
+        </w:rPr>
+        <w:t xml:space="preserve"> // IFAC-PapersOnLine. — 2019. —</w:t>
       </w:r>
       <w:r>
         <w:rPr>
@@ -2880,27 +2244,7 @@
           <w:szCs w:val="28"/>
           <w:lang w:val="en-US"/>
         </w:rPr>
-        <w:t>.) (</w:t>
-      </w:r>
-      <w:proofErr w:type="spellStart"/>
-      <w:r>
-        <w:rPr>
-          <w:iCs/>
-          <w:color w:val="000000"/>
-          <w:szCs w:val="28"/>
-          <w:lang w:val="en-US"/>
-        </w:rPr>
-        <w:t>WoS</w:t>
-      </w:r>
-      <w:proofErr w:type="spellEnd"/>
-      <w:r>
-        <w:rPr>
-          <w:iCs/>
-          <w:color w:val="000000"/>
-          <w:szCs w:val="28"/>
-          <w:lang w:val="en-US"/>
-        </w:rPr>
-        <w:t>, Scopus).</w:t>
+        <w:t>.) (WoS, Scopus).</w:t>
       </w:r>
     </w:p>
     <w:p>
@@ -2921,25 +2265,14 @@
           <w:lang w:val="en-US"/>
         </w:rPr>
       </w:pPr>
-      <w:proofErr w:type="spellStart"/>
-      <w:r>
-        <w:rPr>
-          <w:iCs/>
-          <w:color w:val="000000"/>
-          <w:szCs w:val="28"/>
-          <w:lang w:val="en-US"/>
-        </w:rPr>
-        <w:t>Tavaeva</w:t>
-      </w:r>
-      <w:proofErr w:type="spellEnd"/>
-      <w:r>
-        <w:rPr>
-          <w:iCs/>
-          <w:color w:val="000000"/>
-          <w:szCs w:val="28"/>
-          <w:lang w:val="en-US"/>
-        </w:rPr>
-        <w:t xml:space="preserve"> A. A Cost Minimizing at Laser Cutting of Sheet Parts on CNC</w:t>
+      <w:r>
+        <w:rPr>
+          <w:iCs/>
+          <w:color w:val="000000"/>
+          <w:szCs w:val="28"/>
+          <w:lang w:val="en-US"/>
+        </w:rPr>
+        <w:t>Tavaeva A. A Cost Minimizing at Laser Cutting of Sheet Parts on CNC</w:t>
       </w:r>
       <w:r>
         <w:rPr>
@@ -2957,27 +2290,7 @@
           <w:szCs w:val="28"/>
           <w:lang w:val="en-US"/>
         </w:rPr>
-        <w:t xml:space="preserve">Machines / A. </w:t>
-      </w:r>
-      <w:proofErr w:type="spellStart"/>
-      <w:r>
-        <w:rPr>
-          <w:iCs/>
-          <w:color w:val="000000"/>
-          <w:szCs w:val="28"/>
-          <w:lang w:val="en-US"/>
-        </w:rPr>
-        <w:t>Tavaeva</w:t>
-      </w:r>
-      <w:proofErr w:type="spellEnd"/>
-      <w:r>
-        <w:rPr>
-          <w:iCs/>
-          <w:color w:val="000000"/>
-          <w:szCs w:val="28"/>
-          <w:lang w:val="en-US"/>
-        </w:rPr>
-        <w:t xml:space="preserve">, A. Petunin, </w:t>
+        <w:t xml:space="preserve">Machines / A. Tavaeva, A. Petunin, </w:t>
       </w:r>
       <w:r>
         <w:rPr>
@@ -2988,49 +2301,16 @@
           <w:szCs w:val="28"/>
           <w:lang w:val="en-US"/>
         </w:rPr>
-        <w:t xml:space="preserve">S. </w:t>
-      </w:r>
-      <w:proofErr w:type="spellStart"/>
-      <w:r>
-        <w:rPr>
-          <w:b/>
-          <w:bCs/>
-          <w:iCs/>
-          <w:color w:val="000000"/>
-          <w:szCs w:val="28"/>
-          <w:lang w:val="en-US"/>
-        </w:rPr>
-        <w:t>Ukolov</w:t>
-      </w:r>
-      <w:proofErr w:type="spellEnd"/>
-      <w:r>
-        <w:rPr>
-          <w:iCs/>
-          <w:color w:val="000000"/>
-          <w:szCs w:val="28"/>
-          <w:lang w:val="en-US"/>
-        </w:rPr>
-        <w:t xml:space="preserve">, V. </w:t>
-      </w:r>
-      <w:proofErr w:type="spellStart"/>
-      <w:r>
-        <w:rPr>
-          <w:iCs/>
-          <w:color w:val="000000"/>
-          <w:szCs w:val="28"/>
-          <w:lang w:val="en-US"/>
-        </w:rPr>
-        <w:t>Krotov</w:t>
-      </w:r>
-      <w:proofErr w:type="spellEnd"/>
-      <w:r>
-        <w:rPr>
-          <w:iCs/>
-          <w:color w:val="000000"/>
-          <w:szCs w:val="28"/>
-          <w:lang w:val="en-US"/>
-        </w:rPr>
-        <w:t xml:space="preserve"> // Mathematical</w:t>
+        <w:t>S. Ukolov</w:t>
+      </w:r>
+      <w:r>
+        <w:rPr>
+          <w:iCs/>
+          <w:color w:val="000000"/>
+          <w:szCs w:val="28"/>
+          <w:lang w:val="en-US"/>
+        </w:rPr>
+        <w:t>, V. Krotov // Mathematical</w:t>
       </w:r>
       <w:r>
         <w:rPr>
@@ -3048,27 +2328,7 @@
           <w:szCs w:val="28"/>
           <w:lang w:val="en-US"/>
         </w:rPr>
-        <w:t xml:space="preserve">Optimization Theory and Operations Research. — Cham, </w:t>
-      </w:r>
-      <w:proofErr w:type="gramStart"/>
-      <w:r>
-        <w:rPr>
-          <w:iCs/>
-          <w:color w:val="000000"/>
-          <w:szCs w:val="28"/>
-          <w:lang w:val="en-US"/>
-        </w:rPr>
-        <w:t>Switzerland :</w:t>
-      </w:r>
-      <w:proofErr w:type="gramEnd"/>
-      <w:r>
-        <w:rPr>
-          <w:iCs/>
-          <w:color w:val="000000"/>
-          <w:szCs w:val="28"/>
-          <w:lang w:val="en-US"/>
-        </w:rPr>
-        <w:t xml:space="preserve"> Springer,</w:t>
+        <w:t>Optimization Theory and Operations Research. — Cham, Switzerland : Springer,</w:t>
       </w:r>
       <w:r>
         <w:rPr>
@@ -3218,67 +2478,7 @@
           <w:szCs w:val="28"/>
           <w:lang w:val="en-US"/>
         </w:rPr>
-        <w:t xml:space="preserve">Petunin, E. G. </w:t>
-      </w:r>
-      <w:proofErr w:type="spellStart"/>
-      <w:r>
-        <w:rPr>
-          <w:iCs/>
-          <w:color w:val="000000"/>
-          <w:szCs w:val="28"/>
-          <w:lang w:val="en-US"/>
-        </w:rPr>
-        <w:t>Polishuk</w:t>
-      </w:r>
-      <w:proofErr w:type="spellEnd"/>
-      <w:r>
-        <w:rPr>
-          <w:iCs/>
-          <w:color w:val="000000"/>
-          <w:szCs w:val="28"/>
-          <w:lang w:val="en-US"/>
-        </w:rPr>
-        <w:t xml:space="preserve">, A. G. </w:t>
-      </w:r>
-      <w:proofErr w:type="spellStart"/>
-      <w:r>
-        <w:rPr>
-          <w:iCs/>
-          <w:color w:val="000000"/>
-          <w:szCs w:val="28"/>
-          <w:lang w:val="en-US"/>
-        </w:rPr>
-        <w:t>Chentsov</w:t>
-      </w:r>
-      <w:proofErr w:type="spellEnd"/>
-      <w:r>
-        <w:rPr>
-          <w:iCs/>
-          <w:color w:val="000000"/>
-          <w:szCs w:val="28"/>
-          <w:lang w:val="en-US"/>
-        </w:rPr>
-        <w:t xml:space="preserve">, P. A. </w:t>
-      </w:r>
-      <w:proofErr w:type="spellStart"/>
-      <w:r>
-        <w:rPr>
-          <w:iCs/>
-          <w:color w:val="000000"/>
-          <w:szCs w:val="28"/>
-          <w:lang w:val="en-US"/>
-        </w:rPr>
-        <w:t>Chentsov</w:t>
-      </w:r>
-      <w:proofErr w:type="spellEnd"/>
-      <w:r>
-        <w:rPr>
-          <w:iCs/>
-          <w:color w:val="000000"/>
-          <w:szCs w:val="28"/>
-          <w:lang w:val="en-US"/>
-        </w:rPr>
-        <w:t xml:space="preserve">, </w:t>
+        <w:t xml:space="preserve">Petunin, E. G. Polishuk, A. G. Chentsov, P. A. Chentsov, </w:t>
       </w:r>
       <w:r>
         <w:rPr>
@@ -3324,7 +2524,6 @@
         </w:rPr>
         <w:t> </w:t>
       </w:r>
-      <w:proofErr w:type="spellStart"/>
       <w:r>
         <w:rPr>
           <w:b/>
@@ -3336,7 +2535,6 @@
         </w:rPr>
         <w:t>Ukolov</w:t>
       </w:r>
-      <w:proofErr w:type="spellEnd"/>
       <w:r>
         <w:rPr>
           <w:iCs/>
@@ -3501,27 +2699,7 @@
           <w:szCs w:val="28"/>
           <w:lang w:val="en-US"/>
         </w:rPr>
-        <w:t>.) (</w:t>
-      </w:r>
-      <w:proofErr w:type="spellStart"/>
-      <w:r>
-        <w:rPr>
-          <w:iCs/>
-          <w:color w:val="000000"/>
-          <w:szCs w:val="28"/>
-          <w:lang w:val="en-US"/>
-        </w:rPr>
-        <w:t>WoS</w:t>
-      </w:r>
-      <w:proofErr w:type="spellEnd"/>
-      <w:r>
-        <w:rPr>
-          <w:iCs/>
-          <w:color w:val="000000"/>
-          <w:szCs w:val="28"/>
-          <w:lang w:val="en-US"/>
-        </w:rPr>
-        <w:t>, Scopus).</w:t>
+        <w:t>.) (WoS, Scopus).</w:t>
       </w:r>
     </w:p>
     <w:p>
@@ -3762,7 +2940,6 @@
           <w:szCs w:val="28"/>
         </w:rPr>
       </w:pPr>
-      <w:proofErr w:type="spellStart"/>
       <w:r>
         <w:rPr>
           <w:rFonts w:ascii="Times New Roman" w:eastAsia="Calibri" w:hAnsi="Times New Roman" w:cs="Times New Roman"/>
@@ -3773,61 +2950,16 @@
           <w:szCs w:val="28"/>
         </w:rPr>
         <w:lastRenderedPageBreak/>
-        <w:t>Таваевой</w:t>
-      </w:r>
-      <w:proofErr w:type="spellEnd"/>
-      <w:r>
-        <w:rPr>
-          <w:rFonts w:ascii="Times New Roman" w:eastAsia="Calibri" w:hAnsi="Times New Roman" w:cs="Times New Roman"/>
-          <w:b/>
-          <w:bCs/>
-          <w:color w:val="000000"/>
-          <w:sz w:val="28"/>
-          <w:szCs w:val="28"/>
-        </w:rPr>
-        <w:t xml:space="preserve"> Анастасии </w:t>
-      </w:r>
-      <w:proofErr w:type="spellStart"/>
-      <w:r>
-        <w:rPr>
-          <w:rFonts w:ascii="Times New Roman" w:eastAsia="Calibri" w:hAnsi="Times New Roman" w:cs="Times New Roman"/>
-          <w:b/>
-          <w:bCs/>
-          <w:color w:val="000000"/>
-          <w:sz w:val="28"/>
-          <w:szCs w:val="28"/>
-        </w:rPr>
-        <w:t>Фидагилевны</w:t>
-      </w:r>
-      <w:proofErr w:type="spellEnd"/>
-      <w:r>
-        <w:rPr>
-          <w:rFonts w:ascii="Times New Roman" w:eastAsia="Calibri" w:hAnsi="Times New Roman" w:cs="Times New Roman"/>
-          <w:color w:val="000000"/>
-          <w:sz w:val="28"/>
-          <w:szCs w:val="28"/>
-        </w:rPr>
-        <w:t>, кандидата технических наук, главного специалиста АО «Производственное объединение «Уральский оптико-механический завод» имени Э. С. </w:t>
-      </w:r>
-      <w:proofErr w:type="spellStart"/>
-      <w:r>
-        <w:rPr>
-          <w:rFonts w:ascii="Times New Roman" w:eastAsia="Calibri" w:hAnsi="Times New Roman" w:cs="Times New Roman"/>
-          <w:color w:val="000000"/>
-          <w:sz w:val="28"/>
-          <w:szCs w:val="28"/>
-        </w:rPr>
-        <w:t>Яламова</w:t>
-      </w:r>
-      <w:proofErr w:type="spellEnd"/>
-      <w:r>
-        <w:rPr>
-          <w:rFonts w:ascii="Times New Roman" w:eastAsia="Calibri" w:hAnsi="Times New Roman" w:cs="Times New Roman"/>
-          <w:color w:val="000000"/>
-          <w:sz w:val="28"/>
-          <w:szCs w:val="28"/>
-        </w:rPr>
-        <w:t>», г. Екатеринбург. Содержит вопрос о сравнительной производительности разработанных алгоритмов и два замечания об отсутствии сведений о быстродействии для одного из алгоритмов и влиянии фактора вложенности.</w:t>
+        <w:t>Таваевой Анастасии Фидагилевны</w:t>
+      </w:r>
+      <w:r>
+        <w:rPr>
+          <w:rFonts w:ascii="Times New Roman" w:eastAsia="Calibri" w:hAnsi="Times New Roman" w:cs="Times New Roman"/>
+          <w:color w:val="000000"/>
+          <w:sz w:val="28"/>
+          <w:szCs w:val="28"/>
+        </w:rPr>
+        <w:t>, кандидата технических наук, главного специалиста АО «Производственное объединение «Уральский оптико-механический завод» имени Э. С. Яламова», г. Екатеринбург. Содержит вопрос о сравнительной производительности разработанных алгоритмов и два замечания об отсутствии сведений о быстродействии для одного из алгоритмов и влиянии фактора вложенности.</w:t>
       </w:r>
     </w:p>
     <w:p>
@@ -3929,27 +3061,25 @@
           <w:szCs w:val="28"/>
           <w:lang w:eastAsia="ru-RU"/>
         </w:rPr>
-        <w:t xml:space="preserve">Диссертационный совет отмечает, что представленная диссертация на соискание ученой степени кандидата технических наук соответствует п. 9 Положения о присуждении ученых степеней в </w:t>
-      </w:r>
-      <w:proofErr w:type="spellStart"/>
-      <w:r>
-        <w:rPr>
-          <w:rFonts w:ascii="Times New Roman" w:eastAsia="Times New Roman" w:hAnsi="Times New Roman" w:cs="Times New Roman"/>
-          <w:sz w:val="28"/>
-          <w:szCs w:val="28"/>
-          <w:lang w:eastAsia="ru-RU"/>
-        </w:rPr>
-        <w:t>УрФУ</w:t>
-      </w:r>
-      <w:proofErr w:type="spellEnd"/>
-      <w:r>
-        <w:rPr>
-          <w:rFonts w:ascii="Times New Roman" w:eastAsia="Times New Roman" w:hAnsi="Times New Roman" w:cs="Times New Roman"/>
-          <w:sz w:val="28"/>
-          <w:szCs w:val="28"/>
-          <w:lang w:eastAsia="ru-RU"/>
-        </w:rPr>
-        <w:t xml:space="preserve">, является научно-квалификационной работой, в которой на основании выполненных автором исследований </w:t>
+        <w:t>Диссертационный совет отмечает, что представленная диссертация на соискание ученой степени кандидата технических наук соответствует п. 9 Положения о присуждении ученых степеней в УрФУ, является научно-квалификационной работой, в которой на основании выполненных автором исследований</w:t>
+      </w:r>
+      <w:r>
+        <w:rPr>
+          <w:rFonts w:ascii="Times New Roman" w:eastAsia="Times New Roman" w:hAnsi="Times New Roman" w:cs="Times New Roman"/>
+          <w:sz w:val="28"/>
+          <w:szCs w:val="28"/>
+          <w:lang w:eastAsia="ru-RU"/>
+        </w:rPr>
+        <w:t xml:space="preserve"> </w:t>
+      </w:r>
+      <w:r>
+        <w:rPr>
+          <w:rFonts w:ascii="Times New Roman" w:eastAsia="Times New Roman" w:hAnsi="Times New Roman" w:cs="Times New Roman"/>
+          <w:sz w:val="28"/>
+          <w:szCs w:val="28"/>
+          <w:lang w:eastAsia="ru-RU"/>
+        </w:rPr>
+        <w:t xml:space="preserve">разработаны теоретические положения, совокупность которых можно квалифицировать как научное достижение. В диссертации содержится решение научной задачи, имеющей важное значение для развития соответствующей отрасли знаний (???), а именно </w:t>
       </w:r>
       <w:r>
         <w:rPr>
@@ -3959,17 +3089,59 @@
           <w:highlight w:val="yellow"/>
           <w:lang w:eastAsia="ru-RU"/>
         </w:rPr>
-        <w:t>разработаны алгоритм ветвей и границ для решения обобщенной задачи коммивояжера с ограничениями предшествования, эвристический алгоритм решения задачи непрерывной резки, схемы информационного обмена и методика использования разработанных алгоритмов в системах автоматизированного проектирования управляющих программ машин листовой резки с ЧПУ</w:t>
-      </w:r>
-      <w:r>
-        <w:rPr>
-          <w:rFonts w:ascii="Times New Roman" w:eastAsia="Times New Roman" w:hAnsi="Times New Roman" w:cs="Times New Roman"/>
-          <w:sz w:val="28"/>
-          <w:szCs w:val="28"/>
-          <w:lang w:eastAsia="ru-RU"/>
-        </w:rPr>
-        <w:t>, имеющие существенное значение при оптимизации технологических процессов раскройно-заготовительного производства в машиностроении и других отраслях промышленности Российской Федерации.</w:t>
-      </w:r>
+        <w:t xml:space="preserve">разработаны </w:t>
+      </w:r>
+      <w:r>
+        <w:rPr>
+          <w:rFonts w:ascii="Times New Roman" w:eastAsia="Times New Roman" w:hAnsi="Times New Roman" w:cs="Times New Roman"/>
+          <w:sz w:val="28"/>
+          <w:szCs w:val="28"/>
+          <w:highlight w:val="yellow"/>
+          <w:lang w:eastAsia="ru-RU"/>
+        </w:rPr>
+        <w:t xml:space="preserve">точный </w:t>
+      </w:r>
+      <w:r>
+        <w:rPr>
+          <w:rFonts w:ascii="Times New Roman" w:eastAsia="Times New Roman" w:hAnsi="Times New Roman" w:cs="Times New Roman"/>
+          <w:sz w:val="28"/>
+          <w:szCs w:val="28"/>
+          <w:highlight w:val="yellow"/>
+          <w:lang w:eastAsia="ru-RU"/>
+        </w:rPr>
+        <w:t>алгоритм ветвей и границ для решения обобщенной задачи коммивояжера с ограничениями предшествования</w:t>
+      </w:r>
+      <w:r>
+        <w:rPr>
+          <w:rFonts w:ascii="Times New Roman" w:eastAsia="Times New Roman" w:hAnsi="Times New Roman" w:cs="Times New Roman"/>
+          <w:sz w:val="28"/>
+          <w:szCs w:val="28"/>
+          <w:highlight w:val="yellow"/>
+          <w:lang w:eastAsia="ru-RU"/>
+        </w:rPr>
+        <w:t xml:space="preserve"> и построения нижней оценки и</w:t>
+      </w:r>
+      <w:r>
+        <w:rPr>
+          <w:rFonts w:ascii="Times New Roman" w:eastAsia="Times New Roman" w:hAnsi="Times New Roman" w:cs="Times New Roman"/>
+          <w:sz w:val="28"/>
+          <w:szCs w:val="28"/>
+          <w:highlight w:val="yellow"/>
+          <w:lang w:eastAsia="ru-RU"/>
+        </w:rPr>
+        <w:t xml:space="preserve"> эвристический алгоритм решения задачи непрерывной резки</w:t>
+      </w:r>
+      <w:r>
+        <w:rPr>
+          <w:rFonts w:ascii="Times New Roman" w:eastAsia="Times New Roman" w:hAnsi="Times New Roman" w:cs="Times New Roman"/>
+          <w:sz w:val="28"/>
+          <w:szCs w:val="28"/>
+          <w:lang w:eastAsia="ru-RU"/>
+        </w:rPr>
+        <w:t>.</w:t>
+      </w:r>
+      <w:bookmarkStart w:id="1" w:name="_GoBack"/>
+      <w:bookmarkEnd w:id="1"/>
     </w:p>
     <w:p>
       <w:pPr>
@@ -4375,18 +3547,7 @@
           <w:szCs w:val="28"/>
           <w:lang w:eastAsia="ru-RU"/>
         </w:rPr>
-        <w:t>Значение диссертационной работы для практики заключ</w:t>
-      </w:r>
-      <w:bookmarkStart w:id="1" w:name="_GoBack"/>
-      <w:bookmarkEnd w:id="1"/>
-      <w:r>
-        <w:rPr>
-          <w:rFonts w:ascii="Times New Roman" w:eastAsia="Times New Roman" w:hAnsi="Times New Roman" w:cs="Times New Roman"/>
-          <w:sz w:val="28"/>
-          <w:szCs w:val="28"/>
-          <w:lang w:eastAsia="ru-RU"/>
-        </w:rPr>
-        <w:t>ается в том, что:</w:t>
+        <w:t>Значение диссертационной работы для практики заключается в том, что:</w:t>
       </w:r>
     </w:p>
     <w:p>
@@ -4468,27 +3629,7 @@
           <w:szCs w:val="28"/>
           <w:lang w:eastAsia="ru-RU"/>
         </w:rPr>
-        <w:t>Разработанные схемы информационного обмена, форматы файлов и методика использования алгоритмов оптимальной маршрутизации инструмента позволяют интегрировать разработанное программное обеспечение в существующие российские САПР «Сириус» и «T-</w:t>
-      </w:r>
-      <w:proofErr w:type="spellStart"/>
-      <w:r>
-        <w:rPr>
-          <w:rFonts w:ascii="Times New Roman" w:eastAsia="Times New Roman" w:hAnsi="Times New Roman" w:cs="Times New Roman"/>
-          <w:sz w:val="28"/>
-          <w:szCs w:val="28"/>
-          <w:lang w:eastAsia="ru-RU"/>
-        </w:rPr>
-        <w:t>Flex</w:t>
-      </w:r>
-      <w:proofErr w:type="spellEnd"/>
-      <w:r>
-        <w:rPr>
-          <w:rFonts w:ascii="Times New Roman" w:eastAsia="Times New Roman" w:hAnsi="Times New Roman" w:cs="Times New Roman"/>
-          <w:sz w:val="28"/>
-          <w:szCs w:val="28"/>
-          <w:lang w:eastAsia="ru-RU"/>
-        </w:rPr>
-        <w:t>», а также обеспечивают эффективное тестирование новых оптимизационных алгоритмов.</w:t>
+        <w:t>Разработанные схемы информационного обмена, форматы файлов и методика использования алгоритмов оптимальной маршрутизации инструмента позволяют интегрировать разработанное программное обеспечение в существующие российские САПР «Сириус» и «T-Flex», а также обеспечивают эффективное тестирование новых оптимизационных алгоритмов.</w:t>
       </w:r>
     </w:p>
     <w:p>
@@ -4550,27 +3691,7 @@
           <w:szCs w:val="28"/>
           <w:lang w:eastAsia="ru-RU"/>
         </w:rPr>
-        <w:t xml:space="preserve">На заседании 22 января 2022 г. диссертационный совет </w:t>
-      </w:r>
-      <w:proofErr w:type="spellStart"/>
-      <w:r>
-        <w:rPr>
-          <w:rFonts w:ascii="Times New Roman" w:eastAsia="Times New Roman" w:hAnsi="Times New Roman" w:cs="Times New Roman"/>
-          <w:sz w:val="28"/>
-          <w:szCs w:val="28"/>
-          <w:lang w:eastAsia="ru-RU"/>
-        </w:rPr>
-        <w:t>УрФУ</w:t>
-      </w:r>
-      <w:proofErr w:type="spellEnd"/>
-      <w:r>
-        <w:rPr>
-          <w:rFonts w:ascii="Times New Roman" w:eastAsia="Times New Roman" w:hAnsi="Times New Roman" w:cs="Times New Roman"/>
-          <w:sz w:val="28"/>
-          <w:szCs w:val="28"/>
-          <w:lang w:eastAsia="ru-RU"/>
-        </w:rPr>
-        <w:t> 05.09.24 принял решение присудить Уколову С. С. ученую степень кандидата технических наук.</w:t>
+        <w:t>На заседании 22 января 2022 г. диссертационный совет УрФУ 05.09.24 принял решение присудить Уколову С. С. ученую степень кандидата технических наук.</w:t>
       </w:r>
     </w:p>
     <w:p>
@@ -4592,27 +3713,7 @@
           <w:szCs w:val="28"/>
           <w:lang w:eastAsia="ru-RU"/>
         </w:rPr>
-        <w:t xml:space="preserve">При проведении тайного голосования диссертационный совет </w:t>
-      </w:r>
-      <w:proofErr w:type="spellStart"/>
-      <w:r>
-        <w:rPr>
-          <w:rFonts w:ascii="Times New Roman" w:eastAsia="Times New Roman" w:hAnsi="Times New Roman" w:cs="Times New Roman"/>
-          <w:sz w:val="28"/>
-          <w:szCs w:val="28"/>
-          <w:lang w:eastAsia="ru-RU"/>
-        </w:rPr>
-        <w:t>УрФУ</w:t>
-      </w:r>
-      <w:proofErr w:type="spellEnd"/>
-      <w:r>
-        <w:rPr>
-          <w:rFonts w:ascii="Times New Roman" w:eastAsia="Times New Roman" w:hAnsi="Times New Roman" w:cs="Times New Roman"/>
-          <w:sz w:val="28"/>
-          <w:szCs w:val="28"/>
-          <w:lang w:eastAsia="ru-RU"/>
-        </w:rPr>
-        <w:t xml:space="preserve"> 05.09.24 в количестве 9 человек, из них 9 докторов наук по специальности рассматриваемой диссертации, участвовавших в заседании, из 12 человек, входящих в состав совета, проголосовали: за – 9, против – нет, недействительных бюллетеней – нет.</w:t>
+        <w:t>При проведении тайного голосования диссертационный совет УрФУ 05.09.24 в количестве 9 человек, из них 9 докторов наук по специальности рассматриваемой диссертации, участвовавших в заседании, из 12 человек, входящих в состав совета, проголосовали: за – 9, против – нет, недействительных бюллетеней – нет.</w:t>
       </w:r>
     </w:p>
     <w:p>
@@ -4683,24 +3784,7 @@
                 <w:szCs w:val="28"/>
               </w:rPr>
               <w:br/>
-            </w:r>
-            <w:proofErr w:type="spellStart"/>
-            <w:r>
-              <w:rPr>
-                <w:rFonts w:ascii="Times New Roman" w:hAnsi="Times New Roman" w:cs="Times New Roman"/>
-                <w:sz w:val="28"/>
-                <w:szCs w:val="28"/>
-              </w:rPr>
-              <w:t>УрФУ</w:t>
-            </w:r>
-            <w:proofErr w:type="spellEnd"/>
-            <w:r>
-              <w:rPr>
-                <w:rFonts w:ascii="Times New Roman" w:hAnsi="Times New Roman" w:cs="Times New Roman"/>
-                <w:sz w:val="28"/>
-                <w:szCs w:val="28"/>
-              </w:rPr>
-              <w:t xml:space="preserve"> 05.09.24</w:t>
+              <w:t>УрФУ 05.09.24</w:t>
             </w:r>
           </w:p>
         </w:tc>
@@ -4718,23 +3802,13 @@
                 <w:szCs w:val="28"/>
               </w:rPr>
             </w:pPr>
-            <w:proofErr w:type="spellStart"/>
             <w:r>
               <w:rPr>
                 <w:rFonts w:ascii="Times New Roman" w:hAnsi="Times New Roman" w:cs="Times New Roman"/>
                 <w:sz w:val="28"/>
                 <w:szCs w:val="28"/>
               </w:rPr>
-              <w:t>Сесекин</w:t>
-            </w:r>
-            <w:proofErr w:type="spellEnd"/>
-            <w:r>
-              <w:rPr>
-                <w:rFonts w:ascii="Times New Roman" w:hAnsi="Times New Roman" w:cs="Times New Roman"/>
-                <w:sz w:val="28"/>
-                <w:szCs w:val="28"/>
-              </w:rPr>
-              <w:t xml:space="preserve"> Александр Николаевич</w:t>
+              <w:t>Сесекин Александр Николаевич</w:t>
             </w:r>
           </w:p>
         </w:tc>
@@ -4818,24 +3892,7 @@
                 <w:szCs w:val="28"/>
               </w:rPr>
               <w:br/>
-            </w:r>
-            <w:proofErr w:type="spellStart"/>
-            <w:r>
-              <w:rPr>
-                <w:rFonts w:ascii="Times New Roman" w:hAnsi="Times New Roman" w:cs="Times New Roman"/>
-                <w:sz w:val="28"/>
-                <w:szCs w:val="28"/>
-              </w:rPr>
-              <w:t>УрФУ</w:t>
-            </w:r>
-            <w:proofErr w:type="spellEnd"/>
-            <w:r>
-              <w:rPr>
-                <w:rFonts w:ascii="Times New Roman" w:hAnsi="Times New Roman" w:cs="Times New Roman"/>
-                <w:sz w:val="28"/>
-                <w:szCs w:val="28"/>
-              </w:rPr>
-              <w:t xml:space="preserve"> 05.09.24</w:t>
+              <w:t>УрФУ 05.09.24</w:t>
             </w:r>
           </w:p>
         </w:tc>
@@ -6663,6 +5720,36 @@
       </w:tblBorders>
     </w:tblPr>
   </w:style>
+  <w:style w:type="paragraph" w:styleId="aa">
+    <w:name w:val="Balloon Text"/>
+    <w:basedOn w:val="a"/>
+    <w:link w:val="ab"/>
+    <w:uiPriority w:val="99"/>
+    <w:semiHidden/>
+    <w:unhideWhenUsed/>
+    <w:rsid w:val="005B1A66"/>
+    <w:pPr>
+      <w:spacing w:after="0" w:line="240" w:lineRule="auto"/>
+    </w:pPr>
+    <w:rPr>
+      <w:rFonts w:ascii="Segoe UI" w:hAnsi="Segoe UI" w:cs="Segoe UI"/>
+      <w:sz w:val="18"/>
+      <w:szCs w:val="18"/>
+    </w:rPr>
+  </w:style>
+  <w:style w:type="character" w:customStyle="1" w:styleId="ab">
+    <w:name w:val="Текст выноски Знак"/>
+    <w:basedOn w:val="a0"/>
+    <w:link w:val="aa"/>
+    <w:uiPriority w:val="99"/>
+    <w:semiHidden/>
+    <w:rsid w:val="005B1A66"/>
+    <w:rPr>
+      <w:rFonts w:ascii="Segoe UI" w:hAnsi="Segoe UI" w:cs="Segoe UI"/>
+      <w:sz w:val="18"/>
+      <w:szCs w:val="18"/>
+    </w:rPr>
+  </w:style>
 </w:styles>
 </file>
 
@@ -6954,7 +6041,7 @@
 </file>
 
 <file path=customXml/itemProps1.xml><?xml version="1.0" encoding="utf-8"?>
-<ds:datastoreItem xmlns:ds="http://schemas.openxmlformats.org/officeDocument/2006/customXml" ds:itemID="{E337FB4E-6309-42F9-833B-602DB1D21C54}">
+<ds:datastoreItem xmlns:ds="http://schemas.openxmlformats.org/officeDocument/2006/customXml" ds:itemID="{53029D10-1A7B-4A3C-8113-D3B21F96B4E7}">
   <ds:schemaRefs>
     <ds:schemaRef ds:uri="http://schemas.openxmlformats.org/officeDocument/2006/bibliography"/>
   </ds:schemaRefs>

</xml_diff>